<commit_message>
Modificacion y diagrama Traslado
Modifique algunos datos de requerimientos Funcionales,
Diagrama Secuencia Traslado.
Modifique algunas cosa del requerimietnos Textuales
</commit_message>
<xml_diff>
--- a/Doc-SW/Requerimientos Textuales/Generar Traslado.docx
+++ b/Doc-SW/Requerimientos Textuales/Generar Traslado.docx
@@ -88,7 +88,7 @@
           <w:rFonts w:ascii="Arial" w:hAnsi="Arial"/>
           <w:sz w:val="24"/>
         </w:rPr>
-        <w:t>Generar Traslados</w:t>
+        <w:t>Generar Traslado</w:t>
       </w:r>
       <w:r>
         <w:rPr>
@@ -157,6 +157,13 @@
           <w:rFonts w:ascii="Arial" w:hAnsi="Arial"/>
           <w:sz w:val="24"/>
         </w:rPr>
+        <w:t>Usuario (</w:t>
+      </w:r>
+      <w:r>
+        <w:rPr>
+          <w:rFonts w:ascii="Arial" w:hAnsi="Arial"/>
+          <w:sz w:val="24"/>
+        </w:rPr>
         <w:t xml:space="preserve">El </w:t>
       </w:r>
       <w:r>
@@ -165,6 +172,13 @@
           <w:sz w:val="24"/>
         </w:rPr>
         <w:t>Administrador</w:t>
+      </w:r>
+      <w:r>
+        <w:rPr>
+          <w:rFonts w:ascii="Arial" w:hAnsi="Arial"/>
+          <w:sz w:val="24"/>
+        </w:rPr>
+        <w:t>)</w:t>
       </w:r>
       <w:r>
         <w:rPr>
@@ -517,6 +531,7 @@
           <w:sz w:val="24"/>
         </w:rPr>
       </w:pPr>
+      <w:proofErr w:type="spellStart"/>
       <w:r>
         <w:rPr>
           <w:rFonts w:ascii="Arial" w:hAnsi="Arial"/>
@@ -525,6 +540,7 @@
         </w:rPr>
         <w:t>Pos</w:t>
       </w:r>
+      <w:proofErr w:type="spellEnd"/>
       <w:r>
         <w:rPr>
           <w:rFonts w:ascii="Arial" w:hAnsi="Arial"/>
@@ -799,51 +815,7 @@
                 <w:rFonts w:ascii="Arial" w:hAnsi="Arial"/>
                 <w:sz w:val="24"/>
               </w:rPr>
-              <w:t>El sistema generara un formulario con los sigui</w:t>
-            </w:r>
-            <w:r>
-              <w:rPr>
-                <w:rFonts w:ascii="Arial" w:hAnsi="Arial"/>
-                <w:sz w:val="24"/>
-              </w:rPr>
-              <w:t>entes campos (</w:t>
-            </w:r>
-            <w:r>
-              <w:rPr>
-                <w:rFonts w:ascii="Arial" w:hAnsi="Arial"/>
-                <w:sz w:val="24"/>
-                <w:lang w:val="es-419"/>
-              </w:rPr>
-              <w:t>tiendaDestino</w:t>
-            </w:r>
-            <w:r>
-              <w:rPr>
-                <w:rFonts w:ascii="Arial" w:hAnsi="Arial"/>
-                <w:sz w:val="24"/>
-              </w:rPr>
-              <w:t xml:space="preserve">, </w:t>
-            </w:r>
-            <w:r>
-              <w:rPr>
-                <w:rFonts w:ascii="Arial" w:hAnsi="Arial"/>
-                <w:sz w:val="24"/>
-                <w:lang w:val="es-419"/>
-              </w:rPr>
-              <w:t>cantidadProducto, fechaTraslado</w:t>
-            </w:r>
-            <w:r>
-              <w:rPr>
-                <w:rFonts w:ascii="Arial" w:hAnsi="Arial"/>
-                <w:sz w:val="24"/>
-              </w:rPr>
-              <w:t>)</w:t>
-            </w:r>
-            <w:r>
-              <w:rPr>
-                <w:rFonts w:ascii="Arial" w:hAnsi="Arial"/>
-                <w:sz w:val="24"/>
-              </w:rPr>
-              <w:t>.</w:t>
+              <w:t>El sistema obtiene los datos de la tienda Origen.</w:t>
             </w:r>
           </w:p>
         </w:tc>
@@ -861,13 +833,6 @@
                 <w:sz w:val="24"/>
               </w:rPr>
             </w:pPr>
-            <w:r>
-              <w:rPr>
-                <w:rFonts w:ascii="Arial" w:hAnsi="Arial"/>
-                <w:sz w:val="24"/>
-              </w:rPr>
-              <w:t>2</w:t>
-            </w:r>
           </w:p>
         </w:tc>
         <w:tc>
@@ -887,22 +852,7 @@
                 <w:rFonts w:ascii="Arial" w:hAnsi="Arial"/>
                 <w:sz w:val="24"/>
               </w:rPr>
-              <w:t xml:space="preserve">El Administrador llenara los campos con la información del </w:t>
-            </w:r>
-            <w:r>
-              <w:rPr>
-                <w:rFonts w:ascii="Arial" w:hAnsi="Arial"/>
-                <w:sz w:val="24"/>
-                <w:lang w:val="es-419"/>
-              </w:rPr>
-              <w:t>traslado</w:t>
-            </w:r>
-            <w:r>
-              <w:rPr>
-                <w:rFonts w:ascii="Arial" w:hAnsi="Arial"/>
-                <w:sz w:val="24"/>
-              </w:rPr>
-              <w:t xml:space="preserve"> </w:t>
+              <w:t>El sistema carga una lista de las tiendas.</w:t>
             </w:r>
           </w:p>
         </w:tc>
@@ -920,13 +870,6 @@
                 <w:sz w:val="24"/>
               </w:rPr>
             </w:pPr>
-            <w:r>
-              <w:rPr>
-                <w:rFonts w:ascii="Arial" w:hAnsi="Arial"/>
-                <w:sz w:val="24"/>
-              </w:rPr>
-              <w:t>3</w:t>
-            </w:r>
           </w:p>
         </w:tc>
         <w:tc>
@@ -946,36 +889,7 @@
                 <w:rFonts w:ascii="Arial" w:hAnsi="Arial"/>
                 <w:sz w:val="24"/>
               </w:rPr>
-              <w:t xml:space="preserve">El </w:t>
-            </w:r>
-            <w:r>
-              <w:rPr>
-                <w:rFonts w:ascii="Arial" w:hAnsi="Arial"/>
-                <w:sz w:val="24"/>
-              </w:rPr>
-              <w:t xml:space="preserve">Administrador </w:t>
-            </w:r>
-            <w:r>
-              <w:rPr>
-                <w:rFonts w:ascii="Arial" w:hAnsi="Arial"/>
-                <w:sz w:val="24"/>
-              </w:rPr>
-              <w:t>presiona el botón “</w:t>
-            </w:r>
-            <w:r>
-              <w:rPr>
-                <w:rFonts w:ascii="Arial" w:hAnsi="Arial"/>
-                <w:sz w:val="24"/>
-                <w:lang w:val="es-419"/>
-              </w:rPr>
-              <w:t>Generar Traslado</w:t>
-            </w:r>
-            <w:r>
-              <w:rPr>
-                <w:rFonts w:ascii="Arial" w:hAnsi="Arial"/>
-                <w:sz w:val="24"/>
-              </w:rPr>
-              <w:t>”.</w:t>
+              <w:t>El sistema carga una lista de productos de la tienda Origen.</w:t>
             </w:r>
           </w:p>
         </w:tc>
@@ -998,7 +912,7 @@
                 <w:rFonts w:ascii="Arial" w:hAnsi="Arial"/>
                 <w:sz w:val="24"/>
               </w:rPr>
-              <w:t>4</w:t>
+              <w:t>2</w:t>
             </w:r>
           </w:p>
         </w:tc>
@@ -1019,14 +933,7 @@
                 <w:rFonts w:ascii="Arial" w:hAnsi="Arial"/>
                 <w:sz w:val="24"/>
               </w:rPr>
-              <w:t>El Sistema muestra un</w:t>
-            </w:r>
-            <w:r>
-              <w:rPr>
-                <w:rFonts w:ascii="Arial" w:hAnsi="Arial"/>
-                <w:sz w:val="24"/>
-              </w:rPr>
-              <w:t xml:space="preserve"> mensaje de confirmación  “</w:t>
+              <w:t>El sistema generara un formulario con los siguientes campos (</w:t>
             </w:r>
             <w:r>
               <w:rPr>
@@ -1034,14 +941,52 @@
                 <w:sz w:val="24"/>
                 <w:lang w:val="es-419"/>
               </w:rPr>
-              <w:t>Generar un nuevo traslado</w:t>
-            </w:r>
-            <w:r>
-              <w:rPr>
-                <w:rFonts w:ascii="Arial" w:hAnsi="Arial"/>
-                <w:sz w:val="24"/>
-              </w:rPr>
-              <w:t>”</w:t>
+              <w:t>tiendaDestino</w:t>
+            </w:r>
+            <w:r>
+              <w:rPr>
+                <w:rFonts w:ascii="Arial" w:hAnsi="Arial"/>
+                <w:sz w:val="24"/>
+              </w:rPr>
+              <w:t xml:space="preserve">, </w:t>
+            </w:r>
+            <w:r>
+              <w:rPr>
+                <w:rFonts w:ascii="Arial" w:hAnsi="Arial"/>
+                <w:sz w:val="24"/>
+              </w:rPr>
+              <w:t xml:space="preserve">Lista </w:t>
+            </w:r>
+            <w:r>
+              <w:rPr>
+                <w:rFonts w:ascii="Arial" w:hAnsi="Arial"/>
+                <w:sz w:val="24"/>
+                <w:lang w:val="es-419"/>
+              </w:rPr>
+              <w:t>cantidadProducto,</w:t>
+            </w:r>
+            <w:r>
+              <w:rPr>
+                <w:rFonts w:ascii="Arial" w:hAnsi="Arial"/>
+                <w:sz w:val="24"/>
+                <w:lang w:val="es-CR"/>
+              </w:rPr>
+              <w:t xml:space="preserve"> Lista Productos, </w:t>
+            </w:r>
+            <w:r>
+              <w:rPr>
+                <w:rFonts w:ascii="Arial" w:hAnsi="Arial"/>
+                <w:sz w:val="24"/>
+                <w:lang w:val="es-419"/>
+              </w:rPr>
+              <w:t xml:space="preserve"> fechaTraslado</w:t>
+            </w:r>
+            <w:r>
+              <w:rPr>
+                <w:rFonts w:ascii="Arial" w:hAnsi="Arial"/>
+                <w:sz w:val="24"/>
+              </w:rPr>
+              <w:t>).</w:t>
             </w:r>
           </w:p>
         </w:tc>
@@ -1064,7 +1009,7 @@
                 <w:rFonts w:ascii="Arial" w:hAnsi="Arial"/>
                 <w:sz w:val="24"/>
               </w:rPr>
-              <w:t>5</w:t>
+              <w:t>3</w:t>
             </w:r>
           </w:p>
         </w:tc>
@@ -1078,45 +1023,65 @@
               <w:rPr>
                 <w:rFonts w:ascii="Arial" w:hAnsi="Arial"/>
                 <w:sz w:val="24"/>
+              </w:rPr>
+            </w:pPr>
+            <w:r>
+              <w:rPr>
+                <w:rFonts w:ascii="Arial" w:hAnsi="Arial"/>
+                <w:sz w:val="24"/>
+              </w:rPr>
+              <w:t xml:space="preserve">El </w:t>
+            </w:r>
+            <w:r>
+              <w:rPr>
+                <w:rFonts w:ascii="Arial" w:hAnsi="Arial"/>
+                <w:sz w:val="24"/>
+              </w:rPr>
+              <w:t>Usuario</w:t>
+            </w:r>
+            <w:r>
+              <w:rPr>
+                <w:rFonts w:ascii="Arial" w:hAnsi="Arial"/>
+                <w:sz w:val="24"/>
+              </w:rPr>
+              <w:t xml:space="preserve"> llenara los campos con la información </w:t>
+            </w:r>
+            <w:r>
+              <w:rPr>
+                <w:rFonts w:ascii="Arial" w:hAnsi="Arial"/>
+                <w:sz w:val="24"/>
+              </w:rPr>
+              <w:t xml:space="preserve">que se requiera para </w:t>
+            </w:r>
+            <w:r>
+              <w:rPr>
+                <w:rFonts w:ascii="Arial" w:hAnsi="Arial"/>
+                <w:sz w:val="24"/>
+              </w:rPr>
+              <w:t xml:space="preserve">el </w:t>
+            </w:r>
+            <w:r>
+              <w:rPr>
+                <w:rFonts w:ascii="Arial" w:hAnsi="Arial"/>
+                <w:sz w:val="24"/>
                 <w:lang w:val="es-419"/>
               </w:rPr>
-            </w:pPr>
-            <w:r>
-              <w:rPr>
-                <w:rFonts w:ascii="Arial" w:hAnsi="Arial"/>
-                <w:sz w:val="24"/>
-              </w:rPr>
-              <w:t xml:space="preserve">El Sistema </w:t>
-            </w:r>
-            <w:r>
-              <w:rPr>
-                <w:rFonts w:ascii="Arial" w:hAnsi="Arial"/>
-                <w:sz w:val="24"/>
-                <w:lang w:val="es-419"/>
-              </w:rPr>
-              <w:t>modifica</w:t>
-            </w:r>
-            <w:r>
-              <w:rPr>
-                <w:rFonts w:ascii="Arial" w:hAnsi="Arial"/>
-                <w:sz w:val="24"/>
-              </w:rPr>
-              <w:t xml:space="preserve"> en la b</w:t>
-            </w:r>
-            <w:r>
-              <w:rPr>
-                <w:rFonts w:ascii="Arial" w:hAnsi="Arial"/>
-                <w:sz w:val="24"/>
-              </w:rPr>
-              <w:t xml:space="preserve">ase de datos la  información del  </w:t>
-            </w:r>
-            <w:r>
-              <w:rPr>
-                <w:rFonts w:ascii="Arial" w:hAnsi="Arial"/>
-                <w:sz w:val="24"/>
-                <w:lang w:val="es-419"/>
-              </w:rPr>
-              <w:t>inventario</w:t>
+              <w:t>traslado</w:t>
+            </w:r>
+            <w:r>
+              <w:rPr>
+                <w:rFonts w:ascii="Arial" w:hAnsi="Arial"/>
+                <w:sz w:val="24"/>
+                <w:lang w:val="es-CR"/>
+              </w:rPr>
+              <w:t xml:space="preserve"> (Tienda Destino, Lista Productos, Lista Cantidad).</w:t>
+            </w:r>
+            <w:r>
+              <w:rPr>
+                <w:rFonts w:ascii="Arial" w:hAnsi="Arial"/>
+                <w:sz w:val="24"/>
+              </w:rPr>
+              <w:t xml:space="preserve"> </w:t>
             </w:r>
           </w:p>
         </w:tc>
@@ -1139,7 +1104,7 @@
                 <w:rFonts w:ascii="Arial" w:hAnsi="Arial"/>
                 <w:sz w:val="24"/>
               </w:rPr>
-              <w:t>6</w:t>
+              <w:t>4</w:t>
             </w:r>
           </w:p>
         </w:tc>
@@ -1160,14 +1125,21 @@
                 <w:rFonts w:ascii="Arial" w:hAnsi="Arial"/>
                 <w:sz w:val="24"/>
               </w:rPr>
-              <w:t xml:space="preserve">El sistema </w:t>
-            </w:r>
-            <w:r>
-              <w:rPr>
-                <w:rFonts w:ascii="Arial" w:hAnsi="Arial"/>
-                <w:sz w:val="24"/>
-              </w:rPr>
-              <w:t xml:space="preserve">notifica la </w:t>
+              <w:t xml:space="preserve">El </w:t>
+            </w:r>
+            <w:r>
+              <w:rPr>
+                <w:rFonts w:ascii="Arial" w:hAnsi="Arial"/>
+                <w:sz w:val="24"/>
+              </w:rPr>
+              <w:t>Usuario</w:t>
+            </w:r>
+            <w:r>
+              <w:rPr>
+                <w:rFonts w:ascii="Arial" w:hAnsi="Arial"/>
+                <w:sz w:val="24"/>
+              </w:rPr>
+              <w:t xml:space="preserve"> presiona el botón “</w:t>
             </w:r>
             <w:r>
               <w:rPr>
@@ -1175,29 +1147,14 @@
                 <w:sz w:val="24"/>
                 <w:lang w:val="es-419"/>
               </w:rPr>
-              <w:t>generación</w:t>
-            </w:r>
-            <w:r>
-              <w:rPr>
-                <w:rFonts w:ascii="Arial" w:hAnsi="Arial"/>
-                <w:sz w:val="24"/>
-              </w:rPr>
-              <w:t xml:space="preserve"> de un </w:t>
-            </w:r>
-            <w:r>
-              <w:rPr>
-                <w:rFonts w:ascii="Arial" w:hAnsi="Arial"/>
-                <w:sz w:val="24"/>
-                <w:lang w:val="es-419"/>
-              </w:rPr>
-              <w:t>Traslado</w:t>
-            </w:r>
-            <w:r>
-              <w:rPr>
-                <w:rFonts w:ascii="Arial" w:hAnsi="Arial"/>
-                <w:sz w:val="24"/>
-              </w:rPr>
-              <w:t>.</w:t>
+              <w:t>Generar Traslado</w:t>
+            </w:r>
+            <w:r>
+              <w:rPr>
+                <w:rFonts w:ascii="Arial" w:hAnsi="Arial"/>
+                <w:sz w:val="24"/>
+              </w:rPr>
+              <w:t>”.</w:t>
             </w:r>
           </w:p>
         </w:tc>
@@ -1220,7 +1177,7 @@
                 <w:rFonts w:ascii="Arial" w:hAnsi="Arial"/>
                 <w:sz w:val="24"/>
               </w:rPr>
-              <w:t>7</w:t>
+              <w:t>5</w:t>
             </w:r>
           </w:p>
         </w:tc>
@@ -1241,14 +1198,208 @@
                 <w:rFonts w:ascii="Arial" w:hAnsi="Arial"/>
                 <w:sz w:val="24"/>
               </w:rPr>
-              <w:t xml:space="preserve">El sistema regresa al </w:t>
-            </w:r>
-            <w:r>
-              <w:rPr>
-                <w:rFonts w:ascii="Arial" w:hAnsi="Arial"/>
-                <w:sz w:val="24"/>
-              </w:rPr>
-              <w:t xml:space="preserve">menú principal del módulo </w:t>
+              <w:t>El Sistema muestra un mensaje de confirmación  “</w:t>
+            </w:r>
+            <w:r>
+              <w:rPr>
+                <w:rFonts w:ascii="Arial" w:hAnsi="Arial"/>
+                <w:sz w:val="24"/>
+              </w:rPr>
+              <w:t xml:space="preserve">Desea </w:t>
+            </w:r>
+            <w:r>
+              <w:rPr>
+                <w:rFonts w:ascii="Arial" w:hAnsi="Arial"/>
+                <w:sz w:val="24"/>
+                <w:lang w:val="es-419"/>
+              </w:rPr>
+              <w:t>Generar un nuevo traslado</w:t>
+            </w:r>
+            <w:r>
+              <w:rPr>
+                <w:rFonts w:ascii="Arial" w:hAnsi="Arial"/>
+                <w:sz w:val="24"/>
+              </w:rPr>
+              <w:t>”</w:t>
+            </w:r>
+          </w:p>
+        </w:tc>
+      </w:tr>
+      <w:tr>
+        <w:tc>
+          <w:tcPr>
+            <w:tcW w:w="637" w:type="dxa"/>
+          </w:tcPr>
+          <w:p>
+            <w:pPr>
+              <w:jc w:val="both"/>
+              <w:rPr>
+                <w:rFonts w:ascii="Arial" w:hAnsi="Arial"/>
+                <w:sz w:val="24"/>
+              </w:rPr>
+            </w:pPr>
+            <w:r>
+              <w:rPr>
+                <w:rFonts w:ascii="Arial" w:hAnsi="Arial"/>
+                <w:sz w:val="24"/>
+              </w:rPr>
+              <w:t>6</w:t>
+            </w:r>
+          </w:p>
+        </w:tc>
+        <w:tc>
+          <w:tcPr>
+            <w:tcW w:w="8080" w:type="dxa"/>
+          </w:tcPr>
+          <w:p>
+            <w:pPr>
+              <w:jc w:val="both"/>
+              <w:rPr>
+                <w:rFonts w:ascii="Arial" w:hAnsi="Arial"/>
+                <w:sz w:val="24"/>
+                <w:lang w:val="es-419"/>
+              </w:rPr>
+            </w:pPr>
+            <w:r>
+              <w:rPr>
+                <w:rFonts w:ascii="Arial" w:hAnsi="Arial"/>
+                <w:sz w:val="24"/>
+              </w:rPr>
+              <w:t xml:space="preserve">El Sistema </w:t>
+            </w:r>
+            <w:r>
+              <w:rPr>
+                <w:rFonts w:ascii="Arial" w:hAnsi="Arial"/>
+                <w:sz w:val="24"/>
+                <w:lang w:val="es-419"/>
+              </w:rPr>
+              <w:t>modifica</w:t>
+            </w:r>
+            <w:r>
+              <w:rPr>
+                <w:rFonts w:ascii="Arial" w:hAnsi="Arial"/>
+                <w:sz w:val="24"/>
+              </w:rPr>
+              <w:t xml:space="preserve"> en la base de datos la  información del  </w:t>
+            </w:r>
+            <w:r>
+              <w:rPr>
+                <w:rFonts w:ascii="Arial" w:hAnsi="Arial"/>
+                <w:sz w:val="24"/>
+                <w:lang w:val="es-419"/>
+              </w:rPr>
+              <w:t>inventario</w:t>
+            </w:r>
+          </w:p>
+        </w:tc>
+      </w:tr>
+      <w:tr>
+        <w:tc>
+          <w:tcPr>
+            <w:tcW w:w="637" w:type="dxa"/>
+          </w:tcPr>
+          <w:p>
+            <w:pPr>
+              <w:jc w:val="both"/>
+              <w:rPr>
+                <w:rFonts w:ascii="Arial" w:hAnsi="Arial"/>
+                <w:sz w:val="24"/>
+              </w:rPr>
+            </w:pPr>
+            <w:r>
+              <w:rPr>
+                <w:rFonts w:ascii="Arial" w:hAnsi="Arial"/>
+                <w:sz w:val="24"/>
+              </w:rPr>
+              <w:t>7</w:t>
+            </w:r>
+          </w:p>
+        </w:tc>
+        <w:tc>
+          <w:tcPr>
+            <w:tcW w:w="8080" w:type="dxa"/>
+          </w:tcPr>
+          <w:p>
+            <w:pPr>
+              <w:jc w:val="both"/>
+              <w:rPr>
+                <w:rFonts w:ascii="Arial" w:hAnsi="Arial"/>
+                <w:sz w:val="24"/>
+              </w:rPr>
+            </w:pPr>
+            <w:r>
+              <w:rPr>
+                <w:rFonts w:ascii="Arial" w:hAnsi="Arial"/>
+                <w:sz w:val="24"/>
+              </w:rPr>
+              <w:t xml:space="preserve">El sistema notifica la </w:t>
+            </w:r>
+            <w:r>
+              <w:rPr>
+                <w:rFonts w:ascii="Arial" w:hAnsi="Arial"/>
+                <w:sz w:val="24"/>
+                <w:lang w:val="es-419"/>
+              </w:rPr>
+              <w:t>generación</w:t>
+            </w:r>
+            <w:r>
+              <w:rPr>
+                <w:rFonts w:ascii="Arial" w:hAnsi="Arial"/>
+                <w:sz w:val="24"/>
+              </w:rPr>
+              <w:t xml:space="preserve"> de un </w:t>
+            </w:r>
+            <w:r>
+              <w:rPr>
+                <w:rFonts w:ascii="Arial" w:hAnsi="Arial"/>
+                <w:sz w:val="24"/>
+                <w:lang w:val="es-419"/>
+              </w:rPr>
+              <w:t>Traslado</w:t>
+            </w:r>
+            <w:r>
+              <w:rPr>
+                <w:rFonts w:ascii="Arial" w:hAnsi="Arial"/>
+                <w:sz w:val="24"/>
+              </w:rPr>
+              <w:t>.</w:t>
+            </w:r>
+          </w:p>
+        </w:tc>
+      </w:tr>
+      <w:tr>
+        <w:tc>
+          <w:tcPr>
+            <w:tcW w:w="637" w:type="dxa"/>
+          </w:tcPr>
+          <w:p>
+            <w:pPr>
+              <w:jc w:val="both"/>
+              <w:rPr>
+                <w:rFonts w:ascii="Arial" w:hAnsi="Arial"/>
+                <w:sz w:val="24"/>
+              </w:rPr>
+            </w:pPr>
+          </w:p>
+        </w:tc>
+        <w:tc>
+          <w:tcPr>
+            <w:tcW w:w="8080" w:type="dxa"/>
+          </w:tcPr>
+          <w:p>
+            <w:pPr>
+              <w:jc w:val="both"/>
+              <w:rPr>
+                <w:rFonts w:ascii="Arial" w:hAnsi="Arial"/>
+                <w:sz w:val="24"/>
+              </w:rPr>
+            </w:pPr>
+            <w:r>
+              <w:rPr>
+                <w:rFonts w:ascii="Arial" w:hAnsi="Arial"/>
+                <w:sz w:val="24"/>
+              </w:rPr>
+              <w:t xml:space="preserve">El sistema regresa al menú principal del módulo </w:t>
             </w:r>
             <w:r>
               <w:rPr>
@@ -1772,14 +1923,83 @@
     </w:p>
     <w:p/>
     <w:p/>
+    <w:p>
+      <w:bookmarkStart w:id="0" w:name="_GoBack"/>
+      <w:r>
+        <w:rPr>
+          <w:noProof/>
+          <w:lang w:val="es-CR" w:eastAsia="es-CR"/>
+        </w:rPr>
+        <w:lastRenderedPageBreak/>
+        <w:drawing>
+          <wp:anchor distT="0" distB="0" distL="114300" distR="114300" simplePos="0" relativeHeight="251658240" behindDoc="0" locked="0" layoutInCell="1" allowOverlap="1" wp14:anchorId="74F28C70" wp14:editId="18029010">
+            <wp:simplePos x="0" y="0"/>
+            <wp:positionH relativeFrom="margin">
+              <wp:posOffset>-1004570</wp:posOffset>
+            </wp:positionH>
+            <wp:positionV relativeFrom="paragraph">
+              <wp:posOffset>609600</wp:posOffset>
+            </wp:positionV>
+            <wp:extent cx="7774305" cy="6572250"/>
+            <wp:effectExtent l="0" t="8572" r="8572" b="8573"/>
+            <wp:wrapTopAndBottom/>
+            <wp:docPr id="1" name="Imagen 1" descr="E:\GitHub\ProyectoMetrokilos\Doc-SW\Diagramas\Imagenes\Generar Traslado.jpg"/>
+            <wp:cNvGraphicFramePr>
+              <a:graphicFrameLocks xmlns:a="http://schemas.openxmlformats.org/drawingml/2006/main" noChangeAspect="1"/>
+            </wp:cNvGraphicFramePr>
+            <a:graphic xmlns:a="http://schemas.openxmlformats.org/drawingml/2006/main">
+              <a:graphicData uri="http://schemas.openxmlformats.org/drawingml/2006/picture">
+                <pic:pic xmlns:pic="http://schemas.openxmlformats.org/drawingml/2006/picture">
+                  <pic:nvPicPr>
+                    <pic:cNvPr id="0" name="Picture 1" descr="E:\GitHub\ProyectoMetrokilos\Doc-SW\Diagramas\Imagenes\Generar Traslado.jpg"/>
+                    <pic:cNvPicPr>
+                      <a:picLocks noChangeAspect="1" noChangeArrowheads="1"/>
+                    </pic:cNvPicPr>
+                  </pic:nvPicPr>
+                  <pic:blipFill>
+                    <a:blip r:embed="rId7" cstate="print">
+                      <a:extLst>
+                        <a:ext uri="{28A0092B-C50C-407E-A947-70E740481C1C}">
+                          <a14:useLocalDpi xmlns:a14="http://schemas.microsoft.com/office/drawing/2010/main" val="0"/>
+                        </a:ext>
+                      </a:extLst>
+                    </a:blip>
+                    <a:srcRect/>
+                    <a:stretch>
+                      <a:fillRect/>
+                    </a:stretch>
+                  </pic:blipFill>
+                  <pic:spPr bwMode="auto">
+                    <a:xfrm rot="5400000">
+                      <a:off x="0" y="0"/>
+                      <a:ext cx="7774305" cy="6572250"/>
+                    </a:xfrm>
+                    <a:prstGeom prst="rect">
+                      <a:avLst/>
+                    </a:prstGeom>
+                    <a:noFill/>
+                    <a:ln>
+                      <a:noFill/>
+                    </a:ln>
+                  </pic:spPr>
+                </pic:pic>
+              </a:graphicData>
+            </a:graphic>
+            <wp14:sizeRelH relativeFrom="margin">
+              <wp14:pctWidth>0</wp14:pctWidth>
+            </wp14:sizeRelH>
+            <wp14:sizeRelV relativeFrom="margin">
+              <wp14:pctHeight>0</wp14:pctHeight>
+            </wp14:sizeRelV>
+          </wp:anchor>
+        </w:drawing>
+      </w:r>
+      <w:bookmarkEnd w:id="0"/>
+    </w:p>
     <w:p/>
     <w:p/>
-    <w:p>
-      <w:bookmarkStart w:id="0" w:name="_GoBack"/>
-      <w:bookmarkEnd w:id="0"/>
-    </w:p>
     <w:sectPr>
-      <w:headerReference w:type="default" r:id="rId7"/>
+      <w:headerReference w:type="default" r:id="rId8"/>
       <w:pgSz w:w="11906" w:h="16838"/>
       <w:pgMar w:top="1417" w:right="1701" w:bottom="1417" w:left="1701" w:header="720" w:footer="720" w:gutter="0"/>
       <w:cols w:space="720"/>
@@ -1932,7 +2152,7 @@
         <w:rStyle w:val="Nmerodepgina"/>
         <w:noProof/>
       </w:rPr>
-      <w:t>2</w:t>
+      <w:t>3</w:t>
     </w:r>
     <w:r>
       <w:rPr>

</xml_diff>